<commit_message>
Um pouco do começo da historia no docx
</commit_message>
<xml_diff>
--- a/HISTORIA PYGAME.docx
+++ b/HISTORIA PYGAME.docx
@@ -7,12 +7,14 @@
         <w:rPr>
           <w:b/>
           <w:bCs/>
+          <w:lang w:val="en-US"/>
         </w:rPr>
       </w:pPr>
       <w:r>
         <w:rPr>
           <w:b/>
           <w:bCs/>
+          <w:lang w:val="en-US"/>
         </w:rPr>
         <w:t>Dead But Not So Dead –</w:t>
       </w:r>
@@ -20,6 +22,7 @@
         <w:rPr>
           <w:b/>
           <w:bCs/>
+          <w:lang w:val="en-US"/>
         </w:rPr>
         <w:t xml:space="preserve"> </w:t>
       </w:r>
@@ -27,6 +30,7 @@
         <w:rPr>
           <w:b/>
           <w:bCs/>
+          <w:lang w:val="en-US"/>
         </w:rPr>
         <w:t>Base do Projeto</w:t>
       </w:r>
@@ -131,29 +135,61 @@
       </w:r>
     </w:p>
     <w:p/>
-    <w:p>
-      <w:r>
-        <w:t xml:space="preserve">O jogo começa em uma fazenda com o personagem principal e sua filha e conforme vão avançando na </w:t>
-      </w:r>
-      <w:r>
-        <w:t>história</w:t>
+    <w:p/>
+    <w:p>
+      <w:r>
+        <w:rPr>
+          <w:b/>
+          <w:bCs/>
+        </w:rPr>
+        <w:t>moral negativa com sua filha</w:t>
+      </w:r>
+      <w:r>
+        <w:rPr>
+          <w:b/>
+          <w:bCs/>
+        </w:rPr>
+        <w:t>: contador fora de jogo que dependendo do numero a filha deixa o player e ele se mata</w:t>
+      </w:r>
+    </w:p>
+    <w:p>
+      <w:r>
+        <w:t>O jogo começa em uma fazenda com o personagem principal e sua filha</w:t>
+      </w:r>
+      <w:r>
+        <w:t xml:space="preserve"> e tem 3 rodadas de conversa pro jogador se acostumar com o tipo de jogo. Aparencem dois zumbis e o player aprende a meanica da faca e do tiro. Escutam transmissao militar que é melhor ir pro norte e la se vao.</w:t>
+      </w:r>
+    </w:p>
+    <w:p>
+      <w:r>
+        <w:t>Primeira parada pode ser num posto e o player tem q entrar e explorar, pra aprender esta mecanica tbm, e obviamente tem zombies. Pode ter algum dialogo com a filha dele pra criar afeto entre o player.</w:t>
+      </w:r>
+    </w:p>
+    <w:p>
+      <w:r>
+        <w:t xml:space="preserve">Encontram pessoas na rua com o carro quebrado e podem parar pra ajudar, decisao do player, se parar tem q ajudaar elees e gastar recursos e sepa enfrentar zumbis, caso deseje roubar os caras pode e fica com a </w:t>
+      </w:r>
+      <w:r>
+        <w:rPr>
+          <w:b/>
+          <w:bCs/>
+        </w:rPr>
+        <w:t>moral negativa com sua filha</w:t>
+      </w:r>
+      <w:r>
+        <w:t>. Se ajudar os sobreviventes ganha ajuda e eles pdem trazer comi</w:t>
+      </w:r>
+      <w:r>
+        <w:t>da ou municao.</w:t>
+      </w:r>
+    </w:p>
+    <w:p>
+      <w:r>
+        <w:t>Proxima parada um acampamento(sepa), e ele fala com um lider q faz uma merda grande no acampamento e depois pega a filha dele como refem e ai tem tempo as escolhas.</w:t>
       </w:r>
       <w:bookmarkStart w:id="0" w:name="_GoBack"/>
       <w:bookmarkEnd w:id="0"/>
-      <w:r>
-        <w:t>, v</w:t>
-      </w:r>
-      <w:r>
-        <w:t>ã</w:t>
-      </w:r>
-      <w:r>
-        <w:t xml:space="preserve">o encontrando </w:t>
-      </w:r>
-      <w:r>
-        <w:t>sobreviventes, comida e munição. Cada escolha deve ser pensada e analisada, pois pode mudar completamente o jogo.</w:t>
-      </w:r>
-    </w:p>
-    <w:p/>
+    </w:p>
     <w:sectPr>
       <w:pgSz w:w="11906" w:h="16838"/>
       <w:pgMar w:top="1417" w:right="1701" w:bottom="1417" w:left="1701" w:header="708" w:footer="708" w:gutter="0"/>
@@ -408,6 +444,7 @@
     <w:lsdException w:name="HTML Sample" w:semiHidden="1" w:unhideWhenUsed="1"/>
     <w:lsdException w:name="HTML Typewriter" w:semiHidden="1" w:unhideWhenUsed="1"/>
     <w:lsdException w:name="HTML Variable" w:semiHidden="1" w:unhideWhenUsed="1"/>
+    <w:lsdException w:name="Normal Table" w:semiHidden="1" w:unhideWhenUsed="1"/>
     <w:lsdException w:name="annotation subject" w:semiHidden="1" w:unhideWhenUsed="1"/>
     <w:lsdException w:name="No List" w:semiHidden="1" w:unhideWhenUsed="1"/>
     <w:lsdException w:name="Outline List 1" w:semiHidden="1" w:unhideWhenUsed="1"/>
@@ -453,9 +490,11 @@
     <w:lsdException w:name="Table Subtle 1" w:semiHidden="1" w:unhideWhenUsed="1"/>
     <w:lsdException w:name="Table Subtle 2" w:semiHidden="1" w:unhideWhenUsed="1"/>
     <w:lsdException w:name="Table Web 1" w:semiHidden="1" w:unhideWhenUsed="1"/>
+    <w:lsdException w:name="Table Web 2" w:semiHidden="1" w:unhideWhenUsed="1"/>
     <w:lsdException w:name="Table Web 3" w:semiHidden="1" w:unhideWhenUsed="1"/>
     <w:lsdException w:name="Balloon Text" w:semiHidden="1" w:unhideWhenUsed="1"/>
     <w:lsdException w:name="Table Grid" w:uiPriority="39"/>
+    <w:lsdException w:name="Table Theme" w:semiHidden="1" w:unhideWhenUsed="1"/>
     <w:lsdException w:name="Placeholder Text" w:semiHidden="1"/>
     <w:lsdException w:name="No Spacing" w:uiPriority="1" w:qFormat="1"/>
     <w:lsdException w:name="Light Shading" w:uiPriority="60"/>
@@ -682,7 +721,7 @@
     <w:name w:val="Normal"/>
     <w:qFormat/>
   </w:style>
-  <w:style w:type="character" w:default="1" w:styleId="Tipodeletrapredefinidodopargrafo">
+  <w:style w:type="character" w:default="1" w:styleId="Fontepargpadro">
     <w:name w:val="Default Paragraph Font"/>
     <w:uiPriority w:val="1"/>
     <w:semiHidden/>

</xml_diff>

<commit_message>
Escrevemos bastante da hitoria e as mecanicas basicas como o tutorial
</commit_message>
<xml_diff>
--- a/HISTORIA PYGAME.docx
+++ b/HISTORIA PYGAME.docx
@@ -16,24 +16,36 @@
           <w:bCs/>
           <w:lang w:val="en-US"/>
         </w:rPr>
-        <w:t>Dead But Not So Dead –</w:t>
-      </w:r>
+        <w:t xml:space="preserve">Dead </w:t>
+      </w:r>
+      <w:proofErr w:type="gramStart"/>
       <w:r>
         <w:rPr>
           <w:b/>
           <w:bCs/>
           <w:lang w:val="en-US"/>
         </w:rPr>
-        <w:t xml:space="preserve"> </w:t>
-      </w:r>
+        <w:t>But</w:t>
+      </w:r>
+      <w:proofErr w:type="gramEnd"/>
       <w:r>
         <w:rPr>
           <w:b/>
           <w:bCs/>
           <w:lang w:val="en-US"/>
         </w:rPr>
-        <w:t>Base do Projeto</w:t>
-      </w:r>
+        <w:t xml:space="preserve"> Not So Dead – Base do </w:t>
+      </w:r>
+      <w:proofErr w:type="spellStart"/>
+      <w:r>
+        <w:rPr>
+          <w:b/>
+          <w:bCs/>
+          <w:lang w:val="en-US"/>
+        </w:rPr>
+        <w:t>Projeto</w:t>
+      </w:r>
+      <w:proofErr w:type="spellEnd"/>
     </w:p>
     <w:p>
       <w:pPr>
@@ -72,16 +84,7 @@
         <w:pStyle w:val="PargrafodaLista"/>
       </w:pPr>
       <w:r>
-        <w:t xml:space="preserve">- </w:t>
-      </w:r>
-      <w:r>
-        <w:t>Joguinho</w:t>
-      </w:r>
-      <w:r>
-        <w:t xml:space="preserve"> 2d para</w:t>
-      </w:r>
-      <w:r>
-        <w:t xml:space="preserve"> lutar contra zumbis</w:t>
+        <w:t>- Joguinho 2d para lutar contra zumbis</w:t>
       </w:r>
     </w:p>
     <w:p>
@@ -89,10 +92,7 @@
         <w:pStyle w:val="PargrafodaLista"/>
       </w:pPr>
       <w:r>
-        <w:t xml:space="preserve">- </w:t>
-      </w:r>
-      <w:r>
-        <w:t>Munição e Comida tem que ser encontrada</w:t>
+        <w:t>- Munição e Comida tem que ser encontrada</w:t>
       </w:r>
     </w:p>
     <w:p>
@@ -128,65 +128,580 @@
         </w:numPr>
       </w:pPr>
       <w:r>
-        <w:t>Opções para escolher (que alternam a história</w:t>
-      </w:r>
-      <w:r>
-        <w:t>)</w:t>
+        <w:t>Opções para escolher (que alternam a história)</w:t>
       </w:r>
     </w:p>
     <w:p/>
     <w:p/>
     <w:p>
-      <w:r>
-        <w:rPr>
-          <w:b/>
-          <w:bCs/>
-        </w:rPr>
-        <w:t>moral negativa com sua filha</w:t>
-      </w:r>
-      <w:r>
-        <w:rPr>
-          <w:b/>
-          <w:bCs/>
-        </w:rPr>
-        <w:t>: contador fora de jogo que dependendo do numero a filha deixa o player e ele se mata</w:t>
-      </w:r>
-    </w:p>
-    <w:p>
-      <w:r>
-        <w:t>O jogo começa em uma fazenda com o personagem principal e sua filha</w:t>
-      </w:r>
-      <w:r>
-        <w:t xml:space="preserve"> e tem 3 rodadas de conversa pro jogador se acostumar com o tipo de jogo. Aparencem dois zumbis e o player aprende a meanica da faca e do tiro. Escutam transmissao militar que é melhor ir pro norte e la se vao.</w:t>
-      </w:r>
-    </w:p>
-    <w:p>
-      <w:r>
-        <w:t>Primeira parada pode ser num posto e o player tem q entrar e explorar, pra aprender esta mecanica tbm, e obviamente tem zombies. Pode ter algum dialogo com a filha dele pra criar afeto entre o player.</w:t>
-      </w:r>
-    </w:p>
-    <w:p>
-      <w:r>
-        <w:t xml:space="preserve">Encontram pessoas na rua com o carro quebrado e podem parar pra ajudar, decisao do player, se parar tem q ajudaar elees e gastar recursos e sepa enfrentar zumbis, caso deseje roubar os caras pode e fica com a </w:t>
-      </w:r>
-      <w:r>
-        <w:rPr>
-          <w:b/>
-          <w:bCs/>
-        </w:rPr>
-        <w:t>moral negativa com sua filha</w:t>
-      </w:r>
-      <w:r>
-        <w:t>. Se ajudar os sobreviventes ganha ajuda e eles pdem trazer comi</w:t>
-      </w:r>
-      <w:r>
-        <w:t>da ou municao.</w:t>
-      </w:r>
-    </w:p>
-    <w:p>
-      <w:r>
-        <w:t>Proxima parada um acampamento(sepa), e ele fala com um lider q faz uma merda grande no acampamento e depois pega a filha dele como refem e ai tem tempo as escolhas.</w:t>
-      </w:r>
+      <w:pPr>
+        <w:rPr>
+          <w:b/>
+          <w:bCs/>
+          <w:u w:val="single"/>
+        </w:rPr>
+      </w:pPr>
+      <w:r>
+        <w:rPr>
+          <w:b/>
+          <w:bCs/>
+          <w:u w:val="single"/>
+        </w:rPr>
+        <w:t>moral negativa com sua filha: contador fora de jogo que dependendo do numero a filha deixa o player e ele se mata</w:t>
+      </w:r>
+    </w:p>
+    <w:p/>
+    <w:p>
+      <w:r>
+        <w:t>## = Nao aparecera no jogo mas organiza as ideias</w:t>
+      </w:r>
+    </w:p>
+    <w:p>
+      <w:r>
+        <w:t>-- -- = aparecera para o player como narração</w:t>
+      </w:r>
+    </w:p>
+    <w:p>
+      <w:r>
+        <w:rPr>
+          <w:b/>
+          <w:bCs/>
+        </w:rPr>
+        <w:t>INTRODUÇÃO:</w:t>
+      </w:r>
+    </w:p>
+    <w:p>
+      <w:r>
+        <w:t xml:space="preserve"> # Pai com filha no carro abastecendo, escuta no radio sobre evolução de covid-19 apos o consumo de cloroquina, em que os infectados desse chamado covid-20 estao se tornando agressivos e perdendo lucidez. #</w:t>
+      </w:r>
+    </w:p>
+    <w:p>
+      <w:r>
+        <w:t>--Em um início de noite de sexta feira, você e sua filha estão voltando pra casa depois de buscar ela na escola. A noite caiu mais cedo devido ao inverno, e vocês tiveram que fazer uma parada rápida num posto de gasolina para abastecer seu carro--</w:t>
+      </w:r>
+    </w:p>
+    <w:p>
+      <w:r>
+        <w:t>--Enquanto abastecia o carro, você percebe que o rádio que estava tocando musicas lofi hip hop por 24 horas seguidas (Sua estação preferida) é interrompido, e começa a transmitir o que parece ser uma transmissão emergencial de uma estação de notícia--</w:t>
+      </w:r>
+    </w:p>
+    <w:p>
+      <w:r>
+        <w:rPr>
+          <w:b/>
+          <w:bCs/>
+        </w:rPr>
+        <w:t xml:space="preserve">Rádio: </w:t>
+      </w:r>
+      <w:r>
+        <w:rPr>
+          <w:b/>
+          <w:bCs/>
+        </w:rPr>
+        <w:t xml:space="preserve"> </w:t>
+      </w:r>
+      <w:r>
+        <w:t>“ Atenção cidadãos americanos, isso é de extrema importância. Como sabem, nossa grande nação foi recentemente atingida com um vírus novo, a Covid-19. Como resposta, o governo distribuiu pílulas experimentais providas da cloroquina. Porém, após algumas semanas, percebemos que o vírus presente no sistema dos pacientes sofreu uma mutação como resposta á nova pílula.”</w:t>
+      </w:r>
+    </w:p>
+    <w:p>
+      <w:r>
+        <w:t xml:space="preserve">               “O novo vírus, chamado de Covid-20, infecta não só os pulmões como o córtex cerebral também, o que causa com que o infectado aja de maneira agressiva com pessoas em volta. Por essa razão pedimos que fiquem em casa e tranquem suas portas. As forças armadas já estão sendo enviadas para controlar a situação. Evitem centros urbanos se puderem. Permaneçam em suas casas e fiquem atentos á futuros avisos. Que Deus ajude e abençoe o povo americano.”</w:t>
+      </w:r>
+    </w:p>
+    <w:p/>
+    <w:p>
+      <w:r>
+        <w:t>#o personagem principal e sua filha e tem 3 rodadas de conversa: #</w:t>
+      </w:r>
+    </w:p>
+    <w:p>
+      <w:pPr>
+        <w:rPr>
+          <w:b/>
+          <w:bCs/>
+          <w:u w:val="single"/>
+        </w:rPr>
+      </w:pPr>
+      <w:r>
+        <w:rPr>
+          <w:b/>
+          <w:bCs/>
+          <w:u w:val="single"/>
+        </w:rPr>
+        <w:lastRenderedPageBreak/>
+        <w:t>Primeira rodada</w:t>
+      </w:r>
+    </w:p>
+    <w:p>
+      <w:r>
+        <w:rPr>
+          <w:b/>
+          <w:bCs/>
+        </w:rPr>
+        <w:t xml:space="preserve">Filha pergunta: </w:t>
+      </w:r>
+      <w:r>
+        <w:t xml:space="preserve">“Nossa pai, </w:t>
+      </w:r>
+      <w:r>
+        <w:t>ainda</w:t>
+      </w:r>
+      <w:r>
+        <w:t xml:space="preserve"> abem que o senhor </w:t>
+      </w:r>
+      <w:r>
+        <w:t>não é</w:t>
+      </w:r>
+      <w:r>
+        <w:t xml:space="preserve"> </w:t>
+      </w:r>
+      <w:r>
+        <w:t xml:space="preserve">pró Trump </w:t>
+      </w:r>
+      <w:r>
+        <w:t xml:space="preserve">e </w:t>
+      </w:r>
+      <w:r>
+        <w:t>não</w:t>
+      </w:r>
+      <w:r>
+        <w:t xml:space="preserve"> fomos tomar </w:t>
+      </w:r>
+      <w:r>
+        <w:t>a cloroquina</w:t>
+      </w:r>
+      <w:r>
+        <w:t xml:space="preserve">, </w:t>
+      </w:r>
+      <w:r>
+        <w:t>mas o rádio falou algo assustador</w:t>
+      </w:r>
+      <w:r>
+        <w:t xml:space="preserve">, será que </w:t>
+      </w:r>
+      <w:r>
+        <w:t>vai ficar tudo bem</w:t>
+      </w:r>
+      <w:r>
+        <w:t>?”</w:t>
+      </w:r>
+    </w:p>
+    <w:p>
+      <w:r>
+        <w:rPr>
+          <w:b/>
+          <w:bCs/>
+        </w:rPr>
+        <w:t>Opções de resposta</w:t>
+      </w:r>
+      <w:r>
+        <w:t xml:space="preserve">: </w:t>
+      </w:r>
+      <w:r>
+        <w:t>1(</w:t>
+      </w:r>
+      <w:r>
+        <w:t>”</w:t>
+      </w:r>
+      <w:r>
+        <w:t>Claro</w:t>
+      </w:r>
+      <w:r>
+        <w:t>, vai ficar tudo bem”</w:t>
+      </w:r>
+      <w:r>
+        <w:t>)</w:t>
+      </w:r>
+      <w:r>
+        <w:t xml:space="preserve"> </w:t>
+      </w:r>
+      <w:r>
+        <w:t>2(</w:t>
+      </w:r>
+      <w:r>
+        <w:t>“Essa midia é muito fantasiosa, tao inventando coisa”</w:t>
+      </w:r>
+      <w:r>
+        <w:t>)</w:t>
+      </w:r>
+      <w:r>
+        <w:t xml:space="preserve"> </w:t>
+      </w:r>
+      <w:r>
+        <w:t>3(</w:t>
+      </w:r>
+      <w:r>
+        <w:t>“...”</w:t>
+      </w:r>
+      <w:r>
+        <w:t>)</w:t>
+      </w:r>
+    </w:p>
+    <w:p>
+      <w:pPr>
+        <w:rPr>
+          <w:b/>
+          <w:bCs/>
+        </w:rPr>
+      </w:pPr>
+      <w:r>
+        <w:rPr>
+          <w:b/>
+          <w:bCs/>
+        </w:rPr>
+        <w:t xml:space="preserve">Filha pergunta: </w:t>
+      </w:r>
+      <w:r>
+        <w:t>“</w:t>
+      </w:r>
+      <w:r>
+        <w:t>Aida sim é bem chato falar disso, já que a mamãe</w:t>
+      </w:r>
+      <w:r>
+        <w:t xml:space="preserve"> morreu de covid </w:t>
+      </w:r>
+      <w:r>
+        <w:t xml:space="preserve">no inicio do </w:t>
+      </w:r>
+      <w:r>
+        <w:t>ano</w:t>
+      </w:r>
+      <w:r>
+        <w:t>. Ainda</w:t>
+      </w:r>
+      <w:r>
+        <w:t xml:space="preserve"> tenho muita saudades dela”</w:t>
+      </w:r>
+    </w:p>
+    <w:p>
+      <w:r>
+        <w:rPr>
+          <w:b/>
+          <w:bCs/>
+        </w:rPr>
+        <w:t xml:space="preserve">Opções de resposta: </w:t>
+      </w:r>
+      <w:r>
+        <w:t>1(“Eu também filha”) 2(“temos  que seguir em frente</w:t>
+      </w:r>
+      <w:r>
+        <w:t>, ela não ia querer que ficássemos tristes por causa disso</w:t>
+      </w:r>
+      <w:r>
+        <w:t>”) 3</w:t>
+      </w:r>
+      <w:r>
+        <w:t>(“Você não deveria pensar nisso, já falamos disso”)</w:t>
+      </w:r>
+    </w:p>
+    <w:p>
+      <w:pPr>
+        <w:rPr>
+          <w:b/>
+          <w:bCs/>
+          <w:u w:val="single"/>
+        </w:rPr>
+      </w:pPr>
+      <w:r>
+        <w:rPr>
+          <w:b/>
+          <w:bCs/>
+          <w:u w:val="single"/>
+        </w:rPr>
+        <w:t>If</w:t>
+      </w:r>
+      <w:r>
+        <w:rPr>
+          <w:b/>
+          <w:bCs/>
+          <w:u w:val="single"/>
+        </w:rPr>
+        <w:t xml:space="preserve"> resposta </w:t>
+      </w:r>
+      <w:r>
+        <w:rPr>
+          <w:b/>
+          <w:bCs/>
+          <w:u w:val="single"/>
+        </w:rPr>
+        <w:t>3</w:t>
+      </w:r>
+      <w:r>
+        <w:rPr>
+          <w:b/>
+          <w:bCs/>
+          <w:u w:val="single"/>
+        </w:rPr>
+        <w:t>:</w:t>
+      </w:r>
+    </w:p>
+    <w:p>
+      <w:r>
+        <w:tab/>
+        <w:t>--ela se lembrara disso--</w:t>
+      </w:r>
+    </w:p>
+    <w:p>
+      <w:pPr>
+        <w:ind w:firstLine="708"/>
+      </w:pPr>
+      <w:r>
+        <w:t>#isso nao altera nda so para apresentar o sistema de moral pro playe#</w:t>
+      </w:r>
+    </w:p>
+    <w:p>
+      <w:r>
+        <w:t>--De repente vocês ouvem um barulho vindo de dentro do posto. Você tenta enxergar algo la dentro, mas você esta muito longe e o interior muito escuro --</w:t>
+      </w:r>
+    </w:p>
+    <w:p>
+      <w:r>
+        <w:rPr>
+          <w:b/>
+          <w:bCs/>
+        </w:rPr>
+        <w:t>Filha pergunta</w:t>
+      </w:r>
+      <w:r>
+        <w:rPr>
+          <w:b/>
+          <w:bCs/>
+        </w:rPr>
+        <w:t xml:space="preserve">: </w:t>
+      </w:r>
+      <w:r>
+        <w:t>”Papai estou com medo“</w:t>
+      </w:r>
+    </w:p>
+    <w:p>
+      <w:r>
+        <w:rPr>
+          <w:b/>
+          <w:bCs/>
+        </w:rPr>
+        <w:t xml:space="preserve">Opções de Ações: </w:t>
+      </w:r>
+      <w:r>
+        <w:t>1(”Ir investigar”) 2(“Ir embora”)</w:t>
+      </w:r>
+    </w:p>
+    <w:p>
+      <w:r>
+        <w:t>If opçao 2:</w:t>
+      </w:r>
+    </w:p>
+    <w:p>
+      <w:r>
+        <w:tab/>
+        <w:t>-- O rádio deve ter te afetado um pouco, você decide parar de abastecer pra sair de onde estão e voltar para casa. Mas quando liga o carro, vê pessoas com a pele deformada e as bocas ensanguentadas saindo de dentro da loja e correndo em sua direção--</w:t>
+      </w:r>
+    </w:p>
+    <w:p>
+      <w:r>
+        <w:t xml:space="preserve">      </w:t>
+      </w:r>
+      <w:r>
+        <w:tab/>
+        <w:t>--Ao ver isso, você liga o carro o mais rápido que consegue. Quando consegue engatar a primeira marcha é surpreendido quando uma dessas “pessoas” bate contra o seu vidro e outra contra o vidro no porta malas. Sem pensar duas vezes, você pisa fundo no acelerador escapa do posto--</w:t>
+      </w:r>
+    </w:p>
+    <w:p>
+      <w:pPr>
+        <w:ind w:firstLine="708"/>
+      </w:pPr>
+      <w:r>
+        <w:t xml:space="preserve"> -- Seguindo a instrução do aviso no rádio, você decide ir para sua xácara (uma pequena fazenda) podendo se afastar da cidade--</w:t>
+      </w:r>
+    </w:p>
+    <w:p>
+      <w:r>
+        <w:t>Else:</w:t>
+      </w:r>
+    </w:p>
+    <w:p>
+      <w:r>
+        <w:tab/>
+        <w:t>--Instigado pelo barulho, você caminha em direção da porta e abre ela. De imediato você fica completamente paralisado. A primeira coisa que você se depara são duas pessoas em cima de um corpo com as entranha para fora. Essas duas criaturas comendo o corpo no chão. A única reação que consegue ter é correr dali. Puro instinto--</w:t>
+      </w:r>
+    </w:p>
+    <w:p>
+      <w:r>
+        <w:t xml:space="preserve">              -- Você corre para o seu carro como nunca correu antes na vida. Ao entrar você liga o carro o mais rápido que consegue. Quando consegue engatar a primeira marcha é surpreendido quando uma dessas “pessoas” bate contra o seu vidro e outra contra o vidro no porta malas. Sem pensar duas vezes, você pisa fundo no acelerador escapa do posto --</w:t>
+      </w:r>
+    </w:p>
+    <w:p>
+      <w:pPr>
+        <w:ind w:firstLine="708"/>
+      </w:pPr>
+      <w:r>
+        <w:t>-- Seguindo a instrução do aviso no rádio, você decide ir para sua xácara (uma pequena fazenda) podendo se afastar da cidade--</w:t>
+      </w:r>
+    </w:p>
+    <w:p/>
+    <w:p>
+      <w:r>
+        <w:t>--Chegando na sua fazenda, você e sua filha se trancam dentro de casa--</w:t>
+      </w:r>
+    </w:p>
+    <w:p>
+      <w:r>
+        <w:rPr>
+          <w:b/>
+          <w:bCs/>
+        </w:rPr>
+        <w:t>Filha pergunta:</w:t>
+      </w:r>
+      <w:r>
+        <w:rPr>
+          <w:b/>
+          <w:bCs/>
+        </w:rPr>
+        <w:t xml:space="preserve"> </w:t>
+      </w:r>
+      <w:r>
+        <w:t>“PAI O QUE FOI AQUILO!?!”</w:t>
+      </w:r>
+    </w:p>
+    <w:p>
+      <w:r>
+        <w:rPr>
+          <w:b/>
+          <w:bCs/>
+        </w:rPr>
+        <w:t>Opções</w:t>
+      </w:r>
+      <w:r>
+        <w:rPr>
+          <w:b/>
+          <w:bCs/>
+        </w:rPr>
+        <w:t xml:space="preserve"> de resposta:</w:t>
+      </w:r>
+      <w:r>
+        <w:t xml:space="preserve"> 1(“Eu não faço ideia”) 2(“Eram conservadores que viram meu adesivo Liberal no carro”) 3(“Eram drogados que moravam ali”)</w:t>
+      </w:r>
+    </w:p>
+    <w:p>
+      <w:r>
+        <w:rPr>
+          <w:b/>
+          <w:bCs/>
+        </w:rPr>
+        <w:t>Filha fala</w:t>
+      </w:r>
+      <w:r>
+        <w:rPr>
+          <w:b/>
+          <w:bCs/>
+        </w:rPr>
+        <w:t xml:space="preserve">: </w:t>
+      </w:r>
+      <w:r>
+        <w:t>“</w:t>
+      </w:r>
+      <w:r>
+        <w:t>P</w:t>
+      </w:r>
+      <w:r>
+        <w:t xml:space="preserve">ai tem mais </w:t>
+      </w:r>
+      <w:r>
+        <w:t xml:space="preserve">deles </w:t>
+      </w:r>
+      <w:r>
+        <w:t>fora da casa</w:t>
+      </w:r>
+      <w:r>
+        <w:t>, acho que seguiram o nosso carro</w:t>
+      </w:r>
+      <w:r>
+        <w:t>”</w:t>
+      </w:r>
+    </w:p>
+    <w:p>
+      <w:r>
+        <w:t>-- Você lembra que tem uma 1911 9mm (pistola) guardada em caso de emergências. Você acredita que agora é uma emergência e pega ela, e depois se dirige para sua porta --</w:t>
+      </w:r>
+    </w:p>
+    <w:p>
+      <w:r>
+        <w:rPr>
+          <w:b/>
+          <w:bCs/>
+        </w:rPr>
+        <w:t>Player</w:t>
+      </w:r>
+      <w:r>
+        <w:rPr>
+          <w:b/>
+        </w:rPr>
+        <w:t>:</w:t>
+      </w:r>
+      <w:r>
+        <w:t xml:space="preserve"> Sai da minha propriedade ou eu atiro!</w:t>
+      </w:r>
+    </w:p>
+    <w:p>
+      <w:r>
+        <w:t>#zombies continuam vindo#</w:t>
+      </w:r>
+    </w:p>
+    <w:p>
+      <w:r>
+        <w:rPr>
+          <w:b/>
+          <w:bCs/>
+        </w:rPr>
+        <w:t>Player:</w:t>
+      </w:r>
+      <w:r>
+        <w:t xml:space="preserve"> Vocês que pediram</w:t>
+      </w:r>
+    </w:p>
+    <w:p>
+      <w:r>
+        <w:t>#Tutorial:#</w:t>
+      </w:r>
+    </w:p>
+    <w:p>
+      <w:r>
+        <w:t>#Aparecem dois zumbis e o player aprende a mecânica da faca e do tiro#</w:t>
+      </w:r>
+    </w:p>
+    <w:p>
+      <w:r>
+        <w:t>--Depois de despachar aquelas criaturas para as profundezas do inferno, você volta para a sua casa e barrica as portas e janelas. Após se acalmar um pouco, você liga a tv e o rádio para esperar qualquer tipo de notícias do governo--</w:t>
+      </w:r>
+    </w:p>
+    <w:p>
+      <w:r>
+        <w:t>--1 ano se passou desde o incidente. Esse tempo inteiro você e sua filha conseguiram sobreviver com os suprimentos da sua casa, mas ultimamente eles estão acabando--</w:t>
+      </w:r>
+    </w:p>
+    <w:p>
+      <w:r>
+        <w:t>--Em uma manhã de domingo, você faz sua rotina diária de verificar a tv e o rádio. Depois de algumas horas só de estática, você é surpreendido com uma transmissão do rádio.--</w:t>
+      </w:r>
+    </w:p>
+    <w:p>
+      <w:r>
+        <w:rPr>
+          <w:b/>
+          <w:bCs/>
+        </w:rPr>
+        <w:t>Rádio:</w:t>
+      </w:r>
+      <w:r>
+        <w:t xml:space="preserve"> “Aqui quem fala é o Coronel Marcus Fenix, das forças armadas dos Estados Unidos. Eu e meus homens estamos estacionados ao norte de Canada. Descobrimos que os infectados acabam morrendo em condições de frio extremo. Assim, para qualquer um que essa mensagem possa encontrar, você terá um lugar aqui connosco. Que Deus nos ajude nesses tempos difíceis”</w:t>
+      </w:r>
+    </w:p>
+    <w:p>
+      <w:r>
+        <w:t>--Depois de ouvir essa mensagem e notar a falta de suprimentos na sua casa, você tem uma ideia do que terá que fazer para sobreviver--</w:t>
+      </w:r>
+    </w:p>
+    <w:p>
       <w:bookmarkStart w:id="0" w:name="_GoBack"/>
       <w:bookmarkEnd w:id="0"/>
     </w:p>
@@ -720,6 +1235,7 @@
   <w:style w:type="paragraph" w:default="1" w:styleId="Normal">
     <w:name w:val="Normal"/>
     <w:qFormat/>
+    <w:rsid w:val="006F2446"/>
   </w:style>
   <w:style w:type="character" w:default="1" w:styleId="Fontepargpadro">
     <w:name w:val="Default Paragraph Font"/>

</xml_diff>

<commit_message>
Historia quase acabada e foto do inicio dela
</commit_message>
<xml_diff>
--- a/HISTORIA PYGAME.docx
+++ b/HISTORIA PYGAME.docx
@@ -698,10 +698,638 @@
     </w:p>
     <w:p>
       <w:r>
-        <w:t>--Depois de ouvir essa mensagem e notar a falta de suprimentos na sua casa, você tem uma ideia do que terá que fazer para sobreviver--</w:t>
-      </w:r>
-    </w:p>
-    <w:p>
+        <w:t>--Depois de ouvir essa mensagem e notar a falta de suprimentos na sua casa, você tem uma ideia do que terá que fazer para sobreviver</w:t>
+      </w:r>
+      <w:r>
+        <w:t>—</w:t>
+      </w:r>
+    </w:p>
+    <w:p>
+      <w:r>
+        <w:rPr>
+          <w:b/>
+          <w:bCs/>
+        </w:rPr>
+        <w:t>Filha fala</w:t>
+      </w:r>
+      <w:r>
+        <w:t xml:space="preserve">: “ </w:t>
+      </w:r>
+      <w:r>
+        <w:t>A gente vai fazer aquele plano mesmo? Vamos ir de carro ate o canada, parando n</w:t>
+      </w:r>
+      <w:r>
+        <w:t>a</w:t>
+      </w:r>
+      <w:r>
+        <w:t>s</w:t>
+      </w:r>
+      <w:r>
+        <w:t xml:space="preserve"> cidade</w:t>
+      </w:r>
+      <w:r>
+        <w:t>s mais ao norte para pegar suprimentos.”</w:t>
+      </w:r>
+    </w:p>
+    <w:p>
+      <w:r>
+        <w:rPr>
+          <w:b/>
+          <w:bCs/>
+        </w:rPr>
+        <w:t>Opções de respostas</w:t>
+      </w:r>
+      <w:r>
+        <w:t xml:space="preserve"> : 1(“Sim, exatamene”) 2(“</w:t>
+      </w:r>
+      <w:r>
+        <w:t>Isso se o carro chegar ate o Canada</w:t>
+      </w:r>
+      <w:r>
+        <w:t>“)3(“Você é surda? Não entendeu a primeira vez que eu falei?”)</w:t>
+      </w:r>
+    </w:p>
+    <w:p>
+      <w:r>
+        <w:t>If opção de resposta 3:</w:t>
+      </w:r>
+    </w:p>
+    <w:p>
+      <w:r>
+        <w:tab/>
+        <w:t>--ela se lembrará disso—</w:t>
+      </w:r>
+    </w:p>
+    <w:p>
+      <w:r>
+        <w:tab/>
+        <w:t>Contador da filha aumenta</w:t>
+      </w:r>
+    </w:p>
+    <w:p>
+      <w:r>
+        <w:t>--Vocês entram no carro e partem rumo ao norte—</w:t>
+      </w:r>
+    </w:p>
+    <w:p>
+      <w:r>
+        <w:lastRenderedPageBreak/>
+        <w:t xml:space="preserve">--apos 3 horas dirigindo rumo ao norte, voce se depara com uma casa, parece que você pode parar o carro e ver se há </w:t>
+      </w:r>
+      <w:r>
+        <w:t>algum suprimento lá—</w:t>
+      </w:r>
+    </w:p>
+    <w:p>
+      <w:r>
+        <w:rPr>
+          <w:b/>
+          <w:bCs/>
+        </w:rPr>
+        <w:t>Opções de ações</w:t>
+      </w:r>
+      <w:r>
+        <w:t>: 1(parar o carro e entrar na casa) 2(continurar o caminho)</w:t>
+      </w:r>
+    </w:p>
+    <w:p>
+      <w:r>
+        <w:t>If opção 1:</w:t>
+      </w:r>
+    </w:p>
+    <w:p>
+      <w:r>
+        <w:tab/>
+        <w:t>--Você para o carro e vai em direção a porta principal, abre ela devagar e ela range alto</w:t>
+      </w:r>
+      <w:r>
+        <w:t>, voce pensa que algo pode ter te escutado mas continua entrando</w:t>
+      </w:r>
+    </w:p>
+    <w:p>
+      <w:r>
+        <w:tab/>
+        <w:t>Decrever a casa e como é, ter batalha de zumbie e suprimentos</w:t>
+      </w:r>
+    </w:p>
+    <w:p/>
+    <w:p>
+      <w:r>
+        <w:t>--voces continuam a jornada</w:t>
+      </w:r>
+      <w:r>
+        <w:t>--</w:t>
+      </w:r>
+    </w:p>
+    <w:p/>
+    <w:p/>
+    <w:p/>
+    <w:p>
+      <w:r>
+        <w:rPr>
+          <w:b/>
+          <w:bCs/>
+        </w:rPr>
+        <w:t>Filha pergunta</w:t>
+      </w:r>
+      <w:r>
+        <w:t>: “Voce esta bem pai?”</w:t>
+      </w:r>
+    </w:p>
+    <w:p>
+      <w:r>
+        <w:rPr>
+          <w:b/>
+          <w:bCs/>
+        </w:rPr>
+        <w:t>Opções de resposta</w:t>
+      </w:r>
+      <w:r>
+        <w:t>: 1(“Fica quieta menina”) 2(...) 3(“Sim...”)</w:t>
+      </w:r>
+    </w:p>
+    <w:p>
+      <w:r>
+        <w:t>If opção 1:</w:t>
+      </w:r>
+    </w:p>
+    <w:p>
+      <w:r>
+        <w:tab/>
+        <w:t>--sua filha ira lembrar disso—</w:t>
+      </w:r>
+    </w:p>
+    <w:p>
+      <w:r>
+        <w:tab/>
+        <w:t xml:space="preserve">Aumenta a moral dela </w:t>
+      </w:r>
+    </w:p>
+    <w:p/>
+    <w:p/>
+    <w:p/>
+    <w:p/>
+    <w:p>
+      <w:r>
+        <w:t>#final#</w:t>
+      </w:r>
+    </w:p>
+    <w:p>
+      <w:r>
+        <w:t>--voces sao atacados por zombies—</w:t>
+      </w:r>
+    </w:p>
+    <w:p>
+      <w:r>
+        <w:t>-- você é mordido mas sua filha não ve--</w:t>
+      </w:r>
+    </w:p>
+    <w:p>
+      <w:r>
+        <w:rPr>
+          <w:b/>
+          <w:bCs/>
+        </w:rPr>
+        <w:t>Opções de ações</w:t>
+      </w:r>
+      <w:r>
+        <w:t>: 1(não mostrar para sua filha) 2(mostrar para ela)</w:t>
+      </w:r>
+    </w:p>
+    <w:p>
+      <w:r>
+        <w:t>If opção 2:</w:t>
+      </w:r>
+    </w:p>
+    <w:p>
+      <w:r>
+        <w:tab/>
+      </w:r>
+      <w:r>
+        <w:rPr>
+          <w:b/>
+          <w:bCs/>
+        </w:rPr>
+        <w:t>Filha fala</w:t>
+      </w:r>
+      <w:r>
+        <w:t xml:space="preserve">:” o que é isso pai, </w:t>
+      </w:r>
+      <w:r>
+        <w:t>o que faremos agora?”</w:t>
+      </w:r>
+    </w:p>
+    <w:p>
+      <w:r>
+        <w:tab/>
+      </w:r>
+      <w:r>
+        <w:rPr>
+          <w:b/>
+          <w:bCs/>
+        </w:rPr>
+        <w:t>Opção de resposta</w:t>
+      </w:r>
+      <w:r>
+        <w:t>: 1(“eu não sei”) 2( “É só um arranhão, fica tranquila”) 3(“Eu te amo filha”)</w:t>
+      </w:r>
+    </w:p>
+    <w:p>
+      <w:pPr>
+        <w:rPr>
+          <w:lang w:val="pt-BR"/>
+        </w:rPr>
+      </w:pPr>
+      <w:r>
+        <w:tab/>
+      </w:r>
+      <w:proofErr w:type="spellStart"/>
+      <w:r>
+        <w:rPr>
+          <w:lang w:val="pt-BR"/>
+        </w:rPr>
+        <w:t>If</w:t>
+      </w:r>
+      <w:proofErr w:type="spellEnd"/>
+      <w:r>
+        <w:rPr>
+          <w:lang w:val="pt-BR"/>
+        </w:rPr>
+        <w:t xml:space="preserve"> opção 3 </w:t>
+      </w:r>
+      <w:proofErr w:type="spellStart"/>
+      <w:r>
+        <w:rPr>
+          <w:lang w:val="pt-BR"/>
+        </w:rPr>
+        <w:t>and</w:t>
+      </w:r>
+      <w:proofErr w:type="spellEnd"/>
+      <w:r>
+        <w:rPr>
+          <w:lang w:val="pt-BR"/>
+        </w:rPr>
+        <w:t xml:space="preserve"> moral da filha</w:t>
+      </w:r>
+      <w:r>
+        <w:rPr>
+          <w:lang w:val="pt-BR"/>
+        </w:rPr>
+        <w:t xml:space="preserve"> positivo:</w:t>
+      </w:r>
+    </w:p>
+    <w:p>
+      <w:pPr>
+        <w:rPr>
+          <w:lang w:val="pt-BR"/>
+        </w:rPr>
+      </w:pPr>
+      <w:r>
+        <w:rPr>
+          <w:lang w:val="pt-BR"/>
+        </w:rPr>
+        <w:tab/>
+      </w:r>
+      <w:r>
+        <w:rPr>
+          <w:lang w:val="pt-BR"/>
+        </w:rPr>
+        <w:tab/>
+      </w:r>
+      <w:r>
+        <w:rPr>
+          <w:b/>
+          <w:bCs/>
+        </w:rPr>
+        <w:t>Filha responde:</w:t>
+      </w:r>
+      <w:r>
+        <w:rPr>
+          <w:lang w:val="pt-BR"/>
+        </w:rPr>
+        <w:t xml:space="preserve"> “eu também pai”</w:t>
+      </w:r>
+    </w:p>
+    <w:p>
+      <w:pPr>
+        <w:rPr>
+          <w:lang w:val="pt-BR"/>
+        </w:rPr>
+      </w:pPr>
+      <w:r>
+        <w:rPr>
+          <w:lang w:val="pt-BR"/>
+        </w:rPr>
+        <w:tab/>
+      </w:r>
+      <w:r>
+        <w:rPr>
+          <w:lang w:val="pt-BR"/>
+        </w:rPr>
+        <w:tab/>
+        <w:t>-- você percebe que sua filha fica preocupada--</w:t>
+      </w:r>
+    </w:p>
+    <w:p>
+      <w:r>
+        <w:lastRenderedPageBreak/>
+        <w:t>--Voce fica tonto e um sono começa a tomar conta do seu corpo--</w:t>
+      </w:r>
+    </w:p>
+    <w:p>
+      <w:r>
+        <w:rPr>
+          <w:b/>
+          <w:bCs/>
+        </w:rPr>
+        <w:t>Filha fala</w:t>
+      </w:r>
+      <w:r>
+        <w:t xml:space="preserve">: “Pai, </w:t>
+      </w:r>
+      <w:r>
+        <w:t>você esta muito branco, será que é a mordida?”</w:t>
+      </w:r>
+      <w:r>
+        <w:t xml:space="preserve"> </w:t>
+      </w:r>
+    </w:p>
+    <w:p>
+      <w:r>
+        <w:rPr>
+          <w:b/>
+          <w:bCs/>
+        </w:rPr>
+        <w:t>Opção de resposta</w:t>
+      </w:r>
+      <w:r>
+        <w:t>:</w:t>
+      </w:r>
+      <w:r>
+        <w:t xml:space="preserve"> 1</w:t>
+      </w:r>
+      <w:r>
+        <w:t>(</w:t>
+      </w:r>
+      <w:r>
+        <w:t>“esta tudo bem filha”) 2(“Será que eu estou me transformando em um deles?”) 3(“Não tem nada acontecendo vamo continuar”)</w:t>
+      </w:r>
+    </w:p>
+    <w:p>
+      <w:r>
+        <w:t>--De repente você cai no chão e sente que não consegue mais se levantar, como se algo estivesse tomando conta de seu corpo—</w:t>
+      </w:r>
+    </w:p>
+    <w:p>
+      <w:r>
+        <w:rPr>
+          <w:b/>
+          <w:bCs/>
+        </w:rPr>
+        <w:t>Fala da filha</w:t>
+      </w:r>
+      <w:r>
+        <w:t>: “Pai!!! Com certeza você não está bem”</w:t>
+      </w:r>
+    </w:p>
+    <w:p>
+      <w:r>
+        <w:rPr>
+          <w:b/>
+          <w:bCs/>
+        </w:rPr>
+        <w:t>Opçoes de resposta</w:t>
+      </w:r>
+      <w:r>
+        <w:t>: 1(“Está tudo bem, mas acho que você terá que continuar sem mim”) 2(“Eu nao quero me tornar um deles”)</w:t>
+      </w:r>
+      <w:r>
+        <w:t xml:space="preserve"> 3(“eu vou morrer!”)</w:t>
+      </w:r>
+    </w:p>
+    <w:p>
+      <w:r>
+        <w:rPr>
+          <w:b/>
+          <w:bCs/>
+        </w:rPr>
+        <w:t>Fala da filha</w:t>
+      </w:r>
+      <w:r>
+        <w:t xml:space="preserve"> : “Vai ficar tudo bem pai, eu não vou te deixar</w:t>
+      </w:r>
+      <w:r>
+        <w:t>”</w:t>
+      </w:r>
+    </w:p>
+    <w:p>
+      <w:r>
+        <w:t>--Você ve que sua filha começa a chorar—</w:t>
+      </w:r>
+    </w:p>
+    <w:p>
+      <w:r>
+        <w:rPr>
+          <w:b/>
+          <w:bCs/>
+        </w:rPr>
+        <w:t>Opçoes de resposta:</w:t>
+      </w:r>
+      <w:r>
+        <w:t xml:space="preserve"> 1(“Você tem que ir embora e me deixar”) 2(“</w:t>
+      </w:r>
+      <w:r>
+        <w:t>Por favor filha não me deixe virar um deles”)</w:t>
+      </w:r>
+      <w:r>
+        <w:t xml:space="preserve"> 3(“Saia daqui, vai embora”)</w:t>
+      </w:r>
+    </w:p>
+    <w:p>
+      <w:r>
+        <w:t>If opção 1</w:t>
+      </w:r>
+      <w:r>
+        <w:t xml:space="preserve"> or 3</w:t>
+      </w:r>
+      <w:r>
+        <w:t>:</w:t>
+      </w:r>
+    </w:p>
+    <w:p>
+      <w:r>
+        <w:tab/>
+      </w:r>
+      <w:r>
+        <w:rPr>
+          <w:b/>
+          <w:bCs/>
+        </w:rPr>
+        <w:t>Fala da filha:</w:t>
+      </w:r>
+      <w:r>
+        <w:t xml:space="preserve"> “ Eu não posso te deixar aqui, voce vai morrer”</w:t>
+      </w:r>
+    </w:p>
+    <w:p>
+      <w:r>
+        <w:tab/>
+        <w:t>-- ela começa a chorar—</w:t>
+      </w:r>
+    </w:p>
+    <w:p>
+      <w:r>
+        <w:tab/>
+      </w:r>
+      <w:r>
+        <w:rPr>
+          <w:b/>
+          <w:bCs/>
+        </w:rPr>
+        <w:t>Opções de resposta</w:t>
+      </w:r>
+      <w:r>
+        <w:t>: 1(“Você tem que fazer isso, é pelo seu bem”) 2(“Voce é forte, sempre foi, voce tem que fazer isso”)</w:t>
+      </w:r>
+      <w:r>
+        <w:t xml:space="preserve"> 3(“Vai logo filha”)</w:t>
+      </w:r>
+    </w:p>
+    <w:p>
+      <w:r>
+        <w:tab/>
+      </w:r>
+      <w:r>
+        <w:rPr>
+          <w:b/>
+          <w:bCs/>
+        </w:rPr>
+        <w:t>Fala da filha</w:t>
+      </w:r>
+      <w:r>
+        <w:t>: “Tudo bem, eu vou”</w:t>
+      </w:r>
+    </w:p>
+    <w:p>
+      <w:r>
+        <w:tab/>
+      </w:r>
+      <w:r>
+        <w:rPr>
+          <w:b/>
+          <w:bCs/>
+        </w:rPr>
+        <w:t>Opçoes de resposta</w:t>
+      </w:r>
+      <w:r>
+        <w:t>: 1(“Lembre-se</w:t>
+      </w:r>
+      <w:r>
+        <w:t>,</w:t>
+      </w:r>
+      <w:r>
+        <w:t xml:space="preserve"> nunca olhe para tras</w:t>
+      </w:r>
+      <w:r>
+        <w:t>”) 2(“Eu te amo filha”) 3(“por favor nunca se esqueça de mim”)</w:t>
+      </w:r>
+    </w:p>
+    <w:p>
+      <w:r>
+        <w:tab/>
+      </w:r>
+      <w:r>
+        <w:rPr>
+          <w:b/>
+          <w:bCs/>
+        </w:rPr>
+        <w:t xml:space="preserve">Fala filha </w:t>
+      </w:r>
+      <w:r>
+        <w:t>: “... Te amo pai, Adeus “</w:t>
+      </w:r>
+    </w:p>
+    <w:p>
+      <w:r>
+        <w:tab/>
+        <w:t>--Quando ela fala isso uma ultima lagrima escorre, entao ela vai andando para longe de voce, te olha, ambos sabem que essa sera a ultima vez que voces se verao, e ela te da um sorriso—</w:t>
+      </w:r>
+    </w:p>
+    <w:p>
+      <w:r>
+        <w:t>Else:</w:t>
+      </w:r>
+    </w:p>
+    <w:p>
+      <w:r>
+        <w:tab/>
+        <w:t>Fala da filha: “o que voce quer que eu faça? Quer que eu te mate!?!”</w:t>
+      </w:r>
+    </w:p>
+    <w:p>
+      <w:r>
+        <w:tab/>
+        <w:t>Opções de resposta: 1(“Sim”) 2(“...”) 3(“Toma minha pistola”)</w:t>
+      </w:r>
+    </w:p>
+    <w:p>
+      <w:r>
+        <w:tab/>
+        <w:t>--voce entrega sua pistola para sua filha—</w:t>
+      </w:r>
+    </w:p>
+    <w:p>
+      <w:r>
+        <w:tab/>
+        <w:t>Fala da filha: “ma, mas, eu não quero fazer isso!”</w:t>
+      </w:r>
+    </w:p>
+    <w:p>
+      <w:r>
+        <w:tab/>
+        <w:t>Opções de resposta: 1(“Por favor, faça por mim”) 2(“Eu sempre quis encontrar sua mae dnovo”) 3(“</w:t>
+      </w:r>
+      <w:r>
+        <w:t>Não me deixe virar um deles”)</w:t>
+      </w:r>
+    </w:p>
+    <w:p>
+      <w:r>
+        <w:tab/>
+        <w:t>Fala da filha: “Se for por isso eu faço”</w:t>
+      </w:r>
+    </w:p>
+    <w:p>
+      <w:r>
+        <w:tab/>
+        <w:t>-- ela pega a pistola da sua mao, e mira na sua cabeça, ela treme muito e apos 5 segundos ela finalmente da o tiro—</w:t>
+      </w:r>
+    </w:p>
+    <w:p/>
+    <w:p>
+      <w:r>
+        <w:t xml:space="preserve">Depois: </w:t>
+      </w:r>
+    </w:p>
+    <w:p>
+      <w:r>
+        <w:t>--Ellie agora esta em um grupo de 6 pessoas, todos estao indo para o Canada—</w:t>
+      </w:r>
+    </w:p>
+    <w:p>
+      <w:r>
+        <w:t>--Ela se lembra de voce todos os dias mas nao chora mais, ela se tornou muito mais forte e resiliente—</w:t>
+      </w:r>
+    </w:p>
+    <w:p>
+      <w:r>
+        <w:t>--Agora ela encontrou pessoas que ela pode chamar de familia, e se tornou alguem feliz novamente—</w:t>
+      </w:r>
+    </w:p>
+    <w:p>
+      <w:r>
+        <w:t>--Apos dois anos eles finalmente chegam a uma grande muralha em meio a uma tempestade de neve, e no portao tem um escrito “Le resistence”--</w:t>
+      </w:r>
       <w:bookmarkStart w:id="0" w:name="_GoBack"/>
       <w:bookmarkEnd w:id="0"/>
     </w:p>

</xml_diff>